<commit_message>
Ignore the last commit!
</commit_message>
<xml_diff>
--- a/Deliverable 1.docx
+++ b/Deliverable 1.docx
@@ -184,7 +184,7 @@
                 <wp:positionV relativeFrom="paragraph">
                   <wp:posOffset>29845</wp:posOffset>
                 </wp:positionV>
-                <wp:extent cx="6744970" cy="635"/>
+                <wp:extent cx="6745605" cy="1270"/>
                 <wp:effectExtent l="0" t="0" r="19050" b="19050"/>
                 <wp:wrapNone/>
                 <wp:docPr id="2" name="Line 9"/>
@@ -195,7 +195,7 @@
                       <wps:spPr>
                         <a:xfrm>
                           <a:off x="0" y="0"/>
-                          <a:ext cx="6744240" cy="0"/>
+                          <a:ext cx="6744960" cy="720"/>
                         </a:xfrm>
                         <a:prstGeom prst="line">
                           <a:avLst/>
@@ -222,7 +222,7 @@
           </mc:Choice>
           <mc:Fallback>
             <w:pict>
-              <v:line id="shape_0" from="-31.95pt,2.35pt" to="499.05pt,2.35pt" ID="Line 9" stroked="t" o:allowincell="f" style="position:absolute" wp14:anchorId="798372A3">
+              <v:line id="shape_0" from="-31.95pt,2.35pt" to="499.1pt,2.35pt" ID="Line 9" stroked="t" o:allowincell="f" style="position:absolute" wp14:anchorId="798372A3">
                 <v:stroke color="black" weight="9360" joinstyle="round" endcap="flat"/>
                 <v:fill o:detectmouseclick="t" on="false"/>
                 <w10:wrap type="none"/>
@@ -496,7 +496,7 @@
     <w:p>
       <w:pPr>
         <w:pStyle w:val="Normal"/>
-        <w:spacing w:lineRule="auto" w:line="360" w:before="0" w:after="200"/>
+        <w:spacing w:before="0" w:after="200"/>
         <w:contextualSpacing/>
         <w:jc w:val="center"/>
         <w:rPr>
@@ -509,6 +509,7 @@
           <w:sz w:val="28"/>
           <w:szCs w:val="28"/>
         </w:rPr>
+        <w:t>National University Of Computer and Emerging Sciences</w:t>
       </w:r>
     </w:p>
     <w:p>
@@ -520,49 +521,27 @@
         <w:rPr>
           <w:sz w:val="28"/>
           <w:szCs w:val="28"/>
-        </w:rPr>
-      </w:pPr>
-      <w:r>
-        <w:rPr>
-          <w:sz w:val="28"/>
-          <w:szCs w:val="28"/>
-        </w:rPr>
-        <w:t>National University Of Computer and Emerging Sciences</w:t>
-      </w:r>
-    </w:p>
-    <w:p>
-      <w:pPr>
-        <w:pStyle w:val="Normal"/>
-        <w:spacing w:before="0" w:after="200"/>
-        <w:contextualSpacing/>
-        <w:jc w:val="center"/>
+          <w:lang w:val="en-GB"/>
+        </w:rPr>
+      </w:pPr>
+      <w:r>
         <w:rPr>
           <w:sz w:val="28"/>
           <w:szCs w:val="28"/>
           <w:lang w:val="en-GB"/>
         </w:rPr>
-      </w:pPr>
-      <w:r>
-        <w:rPr>
-          <w:sz w:val="28"/>
-          <w:szCs w:val="28"/>
-          <w:lang w:val="en-GB"/>
-        </w:rPr>
         <w:t xml:space="preserve">Department of Computer Science </w:t>
       </w:r>
     </w:p>
     <w:p>
       <w:pPr>
         <w:sectPr>
-          <w:headerReference w:type="even" r:id="rId3"/>
-          <w:headerReference w:type="default" r:id="rId4"/>
-          <w:headerReference w:type="first" r:id="rId5"/>
+          <w:headerReference w:type="default" r:id="rId3"/>
           <w:type w:val="nextPage"/>
           <w:pgSz w:w="11906" w:h="16838"/>
           <w:pgMar w:left="1440" w:right="1440" w:gutter="0" w:header="720" w:top="1440" w:footer="0" w:bottom="1440"/>
           <w:pgNumType w:start="1" w:fmt="decimal"/>
           <w:formProt w:val="false"/>
-          <w:titlePg/>
           <w:textDirection w:val="lrTb"/>
           <w:docGrid w:type="default" w:linePitch="360" w:charSpace="0"/>
         </w:sectPr>
@@ -607,7 +586,6 @@
       </w:pPr>
       <w:r>
         <w:rPr/>
-        <w:t xml:space="preserve">Fill in text here for abstract. Notice the formatting; we are following font “Times New Roman” and default formatting provided for Headings by MS Word i.e. all the headings 1 to 6 in this document follow “Heading 1” formatting. If you need sub-headings in future, you will use hierarchy of Heading 2 and Heading 3 and so on. Line spacing throughout this document is 1.5 and font in paragraph is of 12 points. Text in paragraphs and references is justified aligned. This formatting is to make the document readable. </w:t>
       </w:r>
     </w:p>
     <w:p>
@@ -627,17 +605,6 @@
       </w:pPr>
       <w:r>
         <w:rPr/>
-        <w:t>Give the introduction of your project here. Suppose this is sample text for introduction and we need one more paragraph. A blank line, but no indentation, is used between paragraphs. For example, we are going to start new paragraph.</w:t>
-      </w:r>
-    </w:p>
-    <w:p>
-      <w:pPr>
-        <w:pStyle w:val="TextBody"/>
-        <w:rPr/>
-      </w:pPr>
-      <w:r>
-        <w:rPr/>
-        <w:t>This is sample paragraph. Lorem Ipsum is simply dummy text of the printing and typesetting industry. Lorem Ipsum has been the industry's standard dummy text ever since the 1500s, when an unknown printer took a galley of type and scrambled it to make a type specimen book. It has survived not only five centuries, but also the leap into electronic typesetting, remaining essentially unchanged. It was popularized in the 1960s with the release of Letterset sheets containing Lorem Ipsum passages, and more recently with desktop publishing software like Aldus PageMaker including versions of Lorem Ipsum.</w:t>
       </w:r>
     </w:p>
     <w:p>
@@ -769,40 +736,7 @@
           <w:szCs w:val="24"/>
           <w:lang w:val="en-US" w:eastAsia="en-US" w:bidi="ar-SA"/>
         </w:rPr>
-        <w:t xml:space="preserve">User can register on the website. With the account user can search a clothing item of his/her interest. The items can be filtered with the various options size, color and preferred store etc. Items displayed on the result query will filter through the options and by using Machine learning algorithm it will filter the best recommended product for the user. </w:t>
-      </w:r>
-      <w:r>
-        <w:rPr>
-          <w:rFonts w:eastAsia="Times New Roman" w:cs="Times New Roman"/>
-          <w:color w:val="auto"/>
-          <w:kern w:val="0"/>
-          <w:sz w:val="24"/>
-          <w:szCs w:val="24"/>
-          <w:lang w:val="en-US" w:eastAsia="en-US" w:bidi="ar-SA"/>
-        </w:rPr>
-        <w:t>On the selection of the product the link will be redirected to the original store website. On the purchase of that product user will be reminded to fill out the response and rate the purchase made. The</w:t>
-      </w:r>
-      <w:r>
-        <w:rPr>
-          <w:rFonts w:eastAsia="Times New Roman" w:cs="Times New Roman"/>
-          <w:color w:val="auto"/>
-          <w:kern w:val="0"/>
-          <w:sz w:val="24"/>
-          <w:szCs w:val="24"/>
-          <w:lang w:val="en-US" w:eastAsia="en-US" w:bidi="ar-SA"/>
-        </w:rPr>
-        <w:t xml:space="preserve"> algorithm takes into account the user history and preferences based on the search and response results. </w:t>
-      </w:r>
-      <w:r>
-        <w:rPr>
-          <w:rFonts w:eastAsia="Times New Roman" w:cs="Times New Roman"/>
-          <w:color w:val="auto"/>
-          <w:kern w:val="0"/>
-          <w:sz w:val="24"/>
-          <w:szCs w:val="24"/>
-          <w:lang w:val="en-US" w:eastAsia="en-US" w:bidi="ar-SA"/>
-        </w:rPr>
-        <w:t>Moreover products of limited stores will be displayed but an option will be provided for the stores to register their store through a specific criteria.</w:t>
+        <w:t>User can register on the website. With the account user can search a clothing item of his/her interest. The items can be filtered with the various options size, color and preferred store etc. Items displayed on the result query will filter through the options and by using Machine learning algorithm it will filter the best recommended product for the user. On the selection of the product the link will be redirected to the original store website. On the purchase of that product user will be reminded to fill out the response and rate the purchase made. The algorithm takes into account the user history and preferences based on the search and response results. Moreover products of limited stores will be displayed but an option will be provided for the stores to register their store through a specific criteria.</w:t>
       </w:r>
     </w:p>
     <w:p>
@@ -817,15 +751,39 @@
     </w:p>
     <w:p>
       <w:pPr>
-        <w:pStyle w:val="TextBody"/>
-        <w:rPr/>
-      </w:pPr>
-      <w:r>
-        <w:rPr/>
-        <w:t>Write about the work done that you have done so far in this section</w:t>
-      </w:r>
+        <w:pStyle w:val="Normal"/>
+        <w:rPr/>
+      </w:pPr>
       <w:bookmarkStart w:id="0" w:name="_Toc232829115"/>
       <w:bookmarkEnd w:id="0"/>
+      <w:r>
+        <w:rPr/>
+        <w:t>In the past few years due to growth in online clothing stores few personalized clothing recommendation systems have been produced by implementing several different algorithms. Hu et al. [</w:t>
+      </w:r>
+      <w:r>
+        <w:rPr/>
+        <w:t>2</w:t>
+      </w:r>
+      <w:r>
+        <w:rPr/>
+        <w:t>] researched on personalized clothing recommendation systems. He presented a functional tensor factorization approach to describe user-item and item-item interaction. Nogueira et al. [</w:t>
+      </w:r>
+      <w:r>
+        <w:rPr/>
+        <w:t>3</w:t>
+      </w:r>
+      <w:r>
+        <w:rPr/>
+        <w:t>] proposed a new collaborative filtering algorithm for better accuracy in clothing recommendation systems. After a lot of research, we have inclined towards collaborative filtering method for our recommendation system as we have found it more effective and accurate in these types of recommendation systems. Landia in [</w:t>
+      </w:r>
+      <w:r>
+        <w:rPr/>
+        <w:t>4</w:t>
+      </w:r>
+      <w:r>
+        <w:rPr/>
+        <w:t>] explains challenges faced during construction of fashion recommendation system. He has organized challenges into two categories namely retailer related and customer related. The prior consists of short lifetime of items and high volume of items, whereas seasonality and rapidly changing customer preferences make up some of the customer related challenges. Majority of the recommendation systems deal with products from a single clothing store unlike our system which will deal with different type of clothes from different clothing stores.</w:t>
+      </w:r>
     </w:p>
     <w:sdt>
       <w:sdtPr>
@@ -833,7 +791,7 @@
           <w:docPartGallery w:val="Bibliographies"/>
           <w:docPartUnique w:val="true"/>
         </w:docPartObj>
-        <w:id w:val="1973840918"/>
+        <w:id w:val="1024743835"/>
       </w:sdtPr>
       <w:sdtContent>
         <w:p>
@@ -878,11 +836,105 @@
             <w:t xml:space="preserve">Schafer, J.B.; Konstan, J.; Riedl, J. (Eds.) Recommender Systems in E-Commerce. In Proceedings of the ACM Conference on Electronic Commerce, Denver, CO, USA, 3–5 November 1999; ACM Press: New York, NY, USA, 1999. </w:t>
           </w:r>
         </w:p>
+        <w:p>
+          <w:pPr>
+            <w:pStyle w:val="Reference"/>
+            <w:widowControl/>
+            <w:numPr>
+              <w:ilvl w:val="0"/>
+              <w:numId w:val="2"/>
+            </w:numPr>
+            <w:bidi w:val="0"/>
+            <w:spacing w:before="0" w:after="200"/>
+            <w:ind w:left="540" w:hanging="540"/>
+            <w:jc w:val="both"/>
+            <w:rPr/>
+          </w:pPr>
+          <w:r>
+            <w:rPr>
+              <w:rFonts w:cs="TimesNewRomanPSMT" w:ascii="TimesNewRomanPSMT" w:hAnsi="TimesNewRomanPSMT"/>
+            </w:rPr>
+            <w:t>Y. Hu, X. Yi, and L. S. Davis, “Collaborative fashion recommendation: A functional tensor factorization approach,” in Proceedings of the 23rd Annual ACM Conference on Multimedia Conference, 2015.</w:t>
+          </w:r>
+        </w:p>
+        <w:p>
+          <w:pPr>
+            <w:pStyle w:val="Reference"/>
+            <w:widowControl/>
+            <w:numPr>
+              <w:ilvl w:val="0"/>
+              <w:numId w:val="2"/>
+            </w:numPr>
+            <w:bidi w:val="0"/>
+            <w:spacing w:before="0" w:after="200"/>
+            <w:ind w:left="540" w:hanging="540"/>
+            <w:jc w:val="both"/>
+            <w:rPr/>
+          </w:pPr>
+          <w:r>
+            <w:rPr>
+              <w:rFonts w:cs="TimesNewRomanPSMT" w:ascii="TimesNewRomanPSMT" w:hAnsi="TimesNewRomanPSMT"/>
+            </w:rPr>
+            <w:t>E. A. Nogueira, E. V. De Melo, E. R. De Faria, and D. Guliato, “IKB-MS: A collaborative filtering approach associated with human visual attention for clothing recommendation,” in Proceedings of the 21st Brazilian Symposium on Multimedia and the Web, WebMedia 2015, pp. 149-156, October 2015.</w:t>
+          </w:r>
+        </w:p>
+        <w:p>
+          <w:pPr>
+            <w:pStyle w:val="Reference"/>
+            <w:widowControl/>
+            <w:numPr>
+              <w:ilvl w:val="0"/>
+              <w:numId w:val="2"/>
+            </w:numPr>
+            <w:bidi w:val="0"/>
+            <w:spacing w:before="0" w:after="200"/>
+            <w:ind w:left="540" w:hanging="540"/>
+            <w:jc w:val="both"/>
+            <w:rPr/>
+          </w:pPr>
+          <w:r>
+            <w:rPr>
+              <w:rFonts w:cs="TimesNewRomanPSMT" w:ascii="TimesNewRomanPSMT" w:hAnsi="TimesNewRomanPSMT"/>
+            </w:rPr>
+            <w:t xml:space="preserve">N. Landia, “Building Fashion Recommendation System”, </w:t>
+          </w:r>
+          <w:r>
+            <w:rPr>
+              <w:rFonts w:cs="TimesNewRomanPSMT" w:ascii="TimesNewRomanPSMT" w:hAnsi="TimesNewRomanPSMT"/>
+              <w:i/>
+              <w:iCs/>
+            </w:rPr>
+            <w:t>dressipi.com</w:t>
+          </w:r>
+          <w:r>
+            <w:rPr>
+              <w:rFonts w:cs="TimesNewRomanPSMT" w:ascii="TimesNewRomanPSMT" w:hAnsi="TimesNewRomanPSMT"/>
+            </w:rPr>
+            <w:t>, Apr. 19, 2018. [Online].</w:t>
+            <w:tab/>
+            <w:t xml:space="preserve">Available: </w:t>
+          </w:r>
+          <w:hyperlink r:id="rId4">
+            <w:r>
+              <w:rPr>
+                <w:rStyle w:val="InternetLink"/>
+                <w:rFonts w:cs="TimesNewRomanPSMT" w:ascii="TimesNewRomanPSMT" w:hAnsi="TimesNewRomanPSMT"/>
+              </w:rPr>
+              <w:t>https://dressipi.com/blog/building-fashion-recommendation-systems/</w:t>
+            </w:r>
+          </w:hyperlink>
+          <w:r>
+            <w:rPr>
+              <w:rFonts w:cs="TimesNewRomanPSMT" w:ascii="TimesNewRomanPSMT" w:hAnsi="TimesNewRomanPSMT"/>
+            </w:rPr>
+            <w:t>. [Accessed Sept. 27, 2021].</w:t>
+          </w:r>
+        </w:p>
       </w:sdtContent>
     </w:sdt>
     <w:sectPr>
-      <w:headerReference w:type="default" r:id="rId6"/>
-      <w:headerReference w:type="first" r:id="rId7"/>
+      <w:headerReference w:type="default" r:id="rId5"/>
+      <w:headerReference w:type="first" r:id="rId6"/>
       <w:type w:val="nextPage"/>
       <w:pgSz w:w="11906" w:h="16838"/>
       <w:pgMar w:left="1440" w:right="1440" w:gutter="0" w:header="720" w:top="1440" w:footer="0" w:bottom="1440"/>
@@ -904,77 +956,7 @@
         <w:docPartGallery w:val="Page Numbers (Top of Page)"/>
         <w:docPartUnique w:val="true"/>
       </w:docPartObj>
-      <w:id w:val="457706306"/>
-    </w:sdtPr>
-    <w:sdtContent>
-      <w:p>
-        <w:pPr>
-          <w:pStyle w:val="Header"/>
-          <w:jc w:val="right"/>
-          <w:rPr/>
-        </w:pPr>
-        <w:r>
-          <w:rPr/>
-          <w:fldChar w:fldCharType="begin"/>
-        </w:r>
-        <w:r>
-          <w:rPr/>
-          <w:instrText> PAGE </w:instrText>
-        </w:r>
-        <w:r>
-          <w:rPr/>
-          <w:fldChar w:fldCharType="separate"/>
-        </w:r>
-        <w:r>
-          <w:rPr/>
-          <w:t>0</w:t>
-        </w:r>
-        <w:r>
-          <w:rPr/>
-          <w:fldChar w:fldCharType="end"/>
-        </w:r>
-      </w:p>
-      <w:p>
-        <w:pPr>
-          <w:pStyle w:val="Header"/>
-          <w:spacing w:before="0" w:after="200"/>
-          <w:ind w:right="360" w:hanging="0"/>
-          <w:rPr/>
-        </w:pPr>
-        <w:r>
-          <w:rPr/>
-        </w:r>
-      </w:p>
-    </w:sdtContent>
-  </w:sdt>
-</w:hdr>
-</file>
-
-<file path=word/header2.xml><?xml version="1.0" encoding="utf-8"?>
-<w:hdr xmlns:o="urn:schemas-microsoft-com:office:office" xmlns:r="http://schemas.openxmlformats.org/officeDocument/2006/relationships" xmlns:v="urn:schemas-microsoft-com:vml" xmlns:w="http://schemas.openxmlformats.org/wordprocessingml/2006/main" xmlns:w10="urn:schemas-microsoft-com:office:word" xmlns:wp="http://schemas.openxmlformats.org/drawingml/2006/wordprocessingDrawing" xmlns:wps="http://schemas.microsoft.com/office/word/2010/wordprocessingShape" xmlns:wpg="http://schemas.microsoft.com/office/word/2010/wordprocessingGroup" xmlns:mc="http://schemas.openxmlformats.org/markup-compatibility/2006" xmlns:wp14="http://schemas.microsoft.com/office/word/2010/wordprocessingDrawing" xmlns:w14="http://schemas.microsoft.com/office/word/2010/wordml" mc:Ignorable="w14 wp14">
-  <w:p>
-    <w:pPr>
-      <w:pStyle w:val="Header"/>
-      <w:spacing w:before="0" w:after="200"/>
-      <w:ind w:right="360" w:hanging="0"/>
-      <w:rPr/>
-    </w:pPr>
-    <w:r>
-      <w:rPr/>
-    </w:r>
-  </w:p>
-</w:hdr>
-</file>
-
-<file path=word/header3.xml><?xml version="1.0" encoding="utf-8"?>
-<w:hdr xmlns:o="urn:schemas-microsoft-com:office:office" xmlns:r="http://schemas.openxmlformats.org/officeDocument/2006/relationships" xmlns:v="urn:schemas-microsoft-com:vml" xmlns:w="http://schemas.openxmlformats.org/wordprocessingml/2006/main" xmlns:w10="urn:schemas-microsoft-com:office:word" xmlns:wp="http://schemas.openxmlformats.org/drawingml/2006/wordprocessingDrawing" xmlns:wps="http://schemas.microsoft.com/office/word/2010/wordprocessingShape" xmlns:wpg="http://schemas.microsoft.com/office/word/2010/wordprocessingGroup" xmlns:mc="http://schemas.openxmlformats.org/markup-compatibility/2006" xmlns:wp14="http://schemas.microsoft.com/office/word/2010/wordprocessingDrawing" xmlns:w14="http://schemas.microsoft.com/office/word/2010/wordml" mc:Ignorable="w14 wp14">
-  <w:sdt>
-    <w:sdtPr>
-      <w:docPartObj>
-        <w:docPartGallery w:val="Page Numbers (Top of Page)"/>
-        <w:docPartUnique w:val="true"/>
-      </w:docPartObj>
-      <w:id w:val="702426914"/>
+      <w:id w:val="211621133"/>
     </w:sdtPr>
     <w:sdtContent>
       <w:p>
@@ -1002,7 +984,7 @@
 </w:hdr>
 </file>
 
-<file path=word/header4.xml><?xml version="1.0" encoding="utf-8"?>
+<file path=word/header2.xml><?xml version="1.0" encoding="utf-8"?>
 <w:hdr xmlns:o="urn:schemas-microsoft-com:office:office" xmlns:r="http://schemas.openxmlformats.org/officeDocument/2006/relationships" xmlns:v="urn:schemas-microsoft-com:vml" xmlns:w="http://schemas.openxmlformats.org/wordprocessingml/2006/main" xmlns:w10="urn:schemas-microsoft-com:office:word" xmlns:wp="http://schemas.openxmlformats.org/drawingml/2006/wordprocessingDrawing" xmlns:wps="http://schemas.microsoft.com/office/word/2010/wordprocessingShape" xmlns:wpg="http://schemas.microsoft.com/office/word/2010/wordprocessingGroup" xmlns:mc="http://schemas.openxmlformats.org/markup-compatibility/2006" xmlns:wp14="http://schemas.microsoft.com/office/word/2010/wordprocessingDrawing" xmlns:w14="http://schemas.microsoft.com/office/word/2010/wordml" mc:Ignorable="w14 wp14">
   <w:p>
     <w:pPr>
@@ -1074,7 +1056,7 @@
 </w:hdr>
 </file>
 
-<file path=word/header5.xml><?xml version="1.0" encoding="utf-8"?>
+<file path=word/header3.xml><?xml version="1.0" encoding="utf-8"?>
 <w:hdr xmlns:o="urn:schemas-microsoft-com:office:office" xmlns:r="http://schemas.openxmlformats.org/officeDocument/2006/relationships" xmlns:v="urn:schemas-microsoft-com:vml" xmlns:w="http://schemas.openxmlformats.org/wordprocessingml/2006/main" xmlns:w10="urn:schemas-microsoft-com:office:word" xmlns:wp="http://schemas.openxmlformats.org/drawingml/2006/wordprocessingDrawing" xmlns:wps="http://schemas.microsoft.com/office/word/2010/wordprocessingShape" xmlns:wpg="http://schemas.microsoft.com/office/word/2010/wordprocessingGroup" xmlns:mc="http://schemas.openxmlformats.org/markup-compatibility/2006" xmlns:wp14="http://schemas.microsoft.com/office/word/2010/wordprocessingDrawing" xmlns:w14="http://schemas.microsoft.com/office/word/2010/wordml" mc:Ignorable="w14 wp14">
   <w:p>
     <w:pPr>

</xml_diff>